<commit_message>
Updated-Flow#2-Exception Handling in Power Auto
</commit_message>
<xml_diff>
--- a/Power Automate/Flow#2-Exception Handling in Power Automate Flow.docx
+++ b/Power Automate/Flow#2-Exception Handling in Power Automate Flow.docx
@@ -22,24 +22,256 @@
       </w:r>
     </w:p>
     <w:p>
+      <w:pPr>
+        <w:rPr>
+          <w:sz w:val="24"/>
+          <w:szCs w:val="24"/>
+        </w:rPr>
+      </w:pPr>
+      <w:r>
+        <w:rPr>
+          <w:sz w:val="24"/>
+          <w:szCs w:val="24"/>
+        </w:rPr>
+        <w:t xml:space="preserve">Exceptions are runtime anomalies or abnormal conditions that a </w:t>
+      </w:r>
+      <w:r>
+        <w:rPr>
+          <w:sz w:val="24"/>
+          <w:szCs w:val="24"/>
+        </w:rPr>
+        <w:t>flow</w:t>
+      </w:r>
+      <w:r>
+        <w:rPr>
+          <w:sz w:val="24"/>
+          <w:szCs w:val="24"/>
+        </w:rPr>
+        <w:t xml:space="preserve"> encounters during its execution.</w:t>
+      </w:r>
+      <w:r>
+        <w:rPr>
+          <w:sz w:val="24"/>
+          <w:szCs w:val="24"/>
+        </w:rPr>
+        <w:t xml:space="preserve"> By using exception handling we can get notifications</w:t>
+      </w:r>
+      <w:r>
+        <w:rPr>
+          <w:sz w:val="24"/>
+          <w:szCs w:val="24"/>
+        </w:rPr>
+        <w:t xml:space="preserve"> or log the errors in case there is some error during execution of the Power Automate flow.</w:t>
+      </w:r>
+    </w:p>
+    <w:p>
+      <w:pPr>
+        <w:rPr>
+          <w:sz w:val="24"/>
+          <w:szCs w:val="24"/>
+        </w:rPr>
+      </w:pPr>
+      <w:r>
+        <w:rPr>
+          <w:sz w:val="24"/>
+          <w:szCs w:val="24"/>
+        </w:rPr>
+        <w:t>There are 3 blocks in handling exceptions in any Power Automate flow.</w:t>
+      </w:r>
+    </w:p>
+    <w:p>
+      <w:pPr>
+        <w:rPr>
+          <w:sz w:val="24"/>
+          <w:szCs w:val="24"/>
+        </w:rPr>
+      </w:pPr>
       <w:r>
         <w:rPr>
           <w:b/>
           <w:bCs/>
+          <w:sz w:val="24"/>
+          <w:szCs w:val="24"/>
+        </w:rPr>
+        <w:t>Try</w:t>
+      </w:r>
+      <w:r>
+        <w:rPr>
+          <w:sz w:val="24"/>
+          <w:szCs w:val="24"/>
+        </w:rPr>
+        <w:t xml:space="preserve">: Represents a block </w:t>
+      </w:r>
+      <w:r>
+        <w:rPr>
+          <w:sz w:val="24"/>
+          <w:szCs w:val="24"/>
+        </w:rPr>
+        <w:t xml:space="preserve">of actions </w:t>
+      </w:r>
+      <w:r>
+        <w:rPr>
+          <w:sz w:val="24"/>
+          <w:szCs w:val="24"/>
+        </w:rPr>
+        <w:t>that can throw an exception.</w:t>
+      </w:r>
+    </w:p>
+    <w:p>
+      <w:pPr>
+        <w:rPr>
+          <w:sz w:val="24"/>
+          <w:szCs w:val="24"/>
+        </w:rPr>
+      </w:pPr>
+      <w:r>
+        <w:rPr>
+          <w:b/>
+          <w:bCs/>
+          <w:sz w:val="24"/>
+          <w:szCs w:val="24"/>
+        </w:rPr>
+        <w:t>Catch</w:t>
+      </w:r>
+      <w:r>
+        <w:rPr>
+          <w:sz w:val="24"/>
+          <w:szCs w:val="24"/>
+        </w:rPr>
+        <w:t xml:space="preserve">: Represents a block of </w:t>
+      </w:r>
+      <w:r>
+        <w:rPr>
+          <w:sz w:val="24"/>
+          <w:szCs w:val="24"/>
+        </w:rPr>
+        <w:t>actions</w:t>
+      </w:r>
+      <w:r>
+        <w:rPr>
+          <w:sz w:val="24"/>
+          <w:szCs w:val="24"/>
+        </w:rPr>
+        <w:t xml:space="preserve"> that is executed when a particular exception is thrown.</w:t>
+      </w:r>
+    </w:p>
+    <w:p>
+      <w:pPr>
+        <w:rPr>
+          <w:sz w:val="24"/>
+          <w:szCs w:val="24"/>
+        </w:rPr>
+      </w:pPr>
+      <w:r>
+        <w:rPr>
+          <w:b/>
+          <w:bCs/>
+          <w:sz w:val="24"/>
+          <w:szCs w:val="24"/>
+        </w:rPr>
+        <w:t>Finally</w:t>
+      </w:r>
+      <w:r>
+        <w:rPr>
+          <w:sz w:val="24"/>
+          <w:szCs w:val="24"/>
+        </w:rPr>
+        <w:t>:</w:t>
+      </w:r>
+      <w:r>
+        <w:rPr>
+          <w:sz w:val="24"/>
+          <w:szCs w:val="24"/>
+        </w:rPr>
+        <w:t xml:space="preserve"> </w:t>
+      </w:r>
+      <w:r>
+        <w:rPr>
+          <w:sz w:val="24"/>
+          <w:szCs w:val="24"/>
+        </w:rPr>
+        <w:t xml:space="preserve">Represents a block of </w:t>
+      </w:r>
+      <w:r>
+        <w:rPr>
+          <w:sz w:val="24"/>
+          <w:szCs w:val="24"/>
+        </w:rPr>
+        <w:t>actions</w:t>
+      </w:r>
+      <w:r>
+        <w:rPr>
+          <w:sz w:val="24"/>
+          <w:szCs w:val="24"/>
+        </w:rPr>
+        <w:t xml:space="preserve"> that is executed</w:t>
+      </w:r>
+      <w:r>
+        <w:rPr>
+          <w:sz w:val="24"/>
+          <w:szCs w:val="24"/>
+        </w:rPr>
+        <w:t xml:space="preserve"> as Final step</w:t>
+      </w:r>
+      <w:r>
+        <w:rPr>
+          <w:sz w:val="24"/>
+          <w:szCs w:val="24"/>
+        </w:rPr>
+        <w:t>.</w:t>
+      </w:r>
+    </w:p>
+    <w:p>
+      <w:pPr>
+        <w:rPr>
+          <w:sz w:val="24"/>
+          <w:szCs w:val="24"/>
+        </w:rPr>
+      </w:pPr>
+      <w:r>
+        <w:rPr>
+          <w:sz w:val="24"/>
+          <w:szCs w:val="24"/>
+        </w:rPr>
+        <w:t>Here are the steps for exception handling in Power Automat flow.</w:t>
+      </w:r>
+    </w:p>
+    <w:p>
+      <w:pPr>
+        <w:rPr>
+          <w:sz w:val="24"/>
+          <w:szCs w:val="24"/>
+        </w:rPr>
+      </w:pPr>
+      <w:r>
+        <w:rPr>
+          <w:b/>
+          <w:bCs/>
+          <w:sz w:val="24"/>
+          <w:szCs w:val="24"/>
         </w:rPr>
         <w:t>Step 1:</w:t>
       </w:r>
       <w:r>
-        <w:t xml:space="preserve"> Add 3 Scope controls in your flow. Scope - </w:t>
-      </w:r>
-      <w:r>
-        <w:t>Encapsulate a block of actions and inherit the last terminal status (Succeeded, Failed, Cancelled) of actions inside.</w:t>
-      </w:r>
-    </w:p>
-    <w:p>
+        <w:rPr>
+          <w:sz w:val="24"/>
+          <w:szCs w:val="24"/>
+        </w:rPr>
+        <w:t xml:space="preserve"> Add 3 Scope controls in your flow. Scope - Encapsulate a block of actions and inherit the last terminal status (Succeeded, Failed, Cancelled) of actions inside.</w:t>
+      </w:r>
+    </w:p>
+    <w:p>
+      <w:pPr>
+        <w:rPr>
+          <w:sz w:val="24"/>
+          <w:szCs w:val="24"/>
+        </w:rPr>
+      </w:pPr>
       <w:r>
         <w:rPr>
           <w:noProof/>
+          <w:sz w:val="24"/>
+          <w:szCs w:val="24"/>
         </w:rPr>
         <w:drawing>
           <wp:inline distT="0" distB="0" distL="0" distR="0" wp14:anchorId="47886286" wp14:editId="59DE46A1">
@@ -78,23 +310,50 @@
         </w:drawing>
       </w:r>
     </w:p>
-    <w:p/>
-    <w:p>
+    <w:p>
+      <w:pPr>
+        <w:rPr>
+          <w:sz w:val="24"/>
+          <w:szCs w:val="24"/>
+        </w:rPr>
+      </w:pPr>
+    </w:p>
+    <w:p>
+      <w:pPr>
+        <w:rPr>
+          <w:sz w:val="24"/>
+          <w:szCs w:val="24"/>
+        </w:rPr>
+      </w:pPr>
       <w:r>
         <w:rPr>
           <w:b/>
           <w:bCs/>
+          <w:sz w:val="24"/>
+          <w:szCs w:val="24"/>
         </w:rPr>
         <w:t>Step 2:</w:t>
       </w:r>
       <w:r>
+        <w:rPr>
+          <w:sz w:val="24"/>
+          <w:szCs w:val="24"/>
+        </w:rPr>
         <w:t xml:space="preserve"> Rename these scope controls to Try, Catch and Finally.</w:t>
       </w:r>
     </w:p>
     <w:p>
+      <w:pPr>
+        <w:rPr>
+          <w:sz w:val="24"/>
+          <w:szCs w:val="24"/>
+        </w:rPr>
+      </w:pPr>
       <w:r>
         <w:rPr>
           <w:noProof/>
+          <w:sz w:val="24"/>
+          <w:szCs w:val="24"/>
         </w:rPr>
         <w:drawing>
           <wp:inline distT="0" distB="0" distL="0" distR="0" wp14:anchorId="0DDFD2E7" wp14:editId="290F248C">
@@ -134,22 +393,43 @@
       </w:r>
     </w:p>
     <w:p>
+      <w:pPr>
+        <w:rPr>
+          <w:sz w:val="24"/>
+          <w:szCs w:val="24"/>
+        </w:rPr>
+      </w:pPr>
       <w:r>
         <w:rPr>
           <w:b/>
           <w:bCs/>
+          <w:sz w:val="24"/>
+          <w:szCs w:val="24"/>
         </w:rPr>
         <w:t>Step 3:</w:t>
       </w:r>
       <w:r>
+        <w:rPr>
+          <w:sz w:val="24"/>
+          <w:szCs w:val="24"/>
+        </w:rPr>
         <w:t xml:space="preserve"> Add all your logic actions/ steps in Try scope.</w:t>
       </w:r>
     </w:p>
     <w:p>
+      <w:pPr>
+        <w:rPr>
+          <w:sz w:val="24"/>
+          <w:szCs w:val="24"/>
+        </w:rPr>
+      </w:pPr>
       <w:r>
         <w:rPr>
           <w:noProof/>
-        </w:rPr>
+          <w:sz w:val="24"/>
+          <w:szCs w:val="24"/>
+        </w:rPr>
+        <w:lastRenderedPageBreak/>
         <w:drawing>
           <wp:inline distT="0" distB="0" distL="0" distR="0" wp14:anchorId="1869B48D" wp14:editId="63D2641A">
             <wp:extent cx="5060950" cy="2540637"/>
@@ -205,29 +485,82 @@
         <w:rPr>
           <w:b/>
           <w:bCs/>
-        </w:rPr>
-      </w:pPr>
-    </w:p>
-    <w:p>
+          <w:sz w:val="24"/>
+          <w:szCs w:val="24"/>
+        </w:rPr>
+      </w:pPr>
+    </w:p>
+    <w:p>
+      <w:pPr>
+        <w:rPr>
+          <w:sz w:val="24"/>
+          <w:szCs w:val="24"/>
+        </w:rPr>
+      </w:pPr>
       <w:r>
         <w:rPr>
           <w:b/>
           <w:bCs/>
-        </w:rPr>
-        <w:lastRenderedPageBreak/>
+          <w:sz w:val="24"/>
+          <w:szCs w:val="24"/>
+        </w:rPr>
         <w:t>Step 4:</w:t>
       </w:r>
       <w:r>
+        <w:rPr>
+          <w:sz w:val="24"/>
+          <w:szCs w:val="24"/>
+        </w:rPr>
         <w:t xml:space="preserve"> Change run after setting of Catch scope to run only</w:t>
       </w:r>
       <w:r>
-        <w:t xml:space="preserve"> if Try scope has failed, is skipped or has timed out. Uncheck is successful.</w:t>
-      </w:r>
-    </w:p>
-    <w:p>
+        <w:rPr>
+          <w:sz w:val="24"/>
+          <w:szCs w:val="24"/>
+        </w:rPr>
+        <w:t xml:space="preserve"> if Try scope has failed, is skipped or has timed out. Uncheck </w:t>
+      </w:r>
+      <w:r>
+        <w:rPr>
+          <w:sz w:val="24"/>
+          <w:szCs w:val="24"/>
+        </w:rPr>
+        <w:t>‘</w:t>
+      </w:r>
+      <w:r>
+        <w:rPr>
+          <w:sz w:val="24"/>
+          <w:szCs w:val="24"/>
+        </w:rPr>
+        <w:t>is successful</w:t>
+      </w:r>
+      <w:r>
+        <w:rPr>
+          <w:sz w:val="24"/>
+          <w:szCs w:val="24"/>
+        </w:rPr>
+        <w:t>’</w:t>
+      </w:r>
+      <w:r>
+        <w:rPr>
+          <w:sz w:val="24"/>
+          <w:szCs w:val="24"/>
+        </w:rPr>
+        <w:t>.</w:t>
+      </w:r>
+    </w:p>
+    <w:p>
+      <w:pPr>
+        <w:rPr>
+          <w:sz w:val="24"/>
+          <w:szCs w:val="24"/>
+        </w:rPr>
+      </w:pPr>
       <w:r>
         <w:rPr>
           <w:noProof/>
+          <w:sz w:val="24"/>
+          <w:szCs w:val="24"/>
         </w:rPr>
         <w:drawing>
           <wp:inline distT="0" distB="0" distL="0" distR="0" wp14:anchorId="5E0E2EB6" wp14:editId="6122F666">
@@ -266,24 +599,59 @@
         </w:drawing>
       </w:r>
     </w:p>
-    <w:p/>
-    <w:p>
+    <w:p>
+      <w:pPr>
+        <w:rPr>
+          <w:sz w:val="24"/>
+          <w:szCs w:val="24"/>
+        </w:rPr>
+      </w:pPr>
+    </w:p>
+    <w:p>
+      <w:pPr>
+        <w:rPr>
+          <w:sz w:val="24"/>
+          <w:szCs w:val="24"/>
+        </w:rPr>
+      </w:pPr>
       <w:r>
         <w:rPr>
           <w:b/>
           <w:bCs/>
+          <w:sz w:val="24"/>
+          <w:szCs w:val="24"/>
         </w:rPr>
         <w:t>Step 5:</w:t>
       </w:r>
       <w:r>
+        <w:rPr>
+          <w:sz w:val="24"/>
+          <w:szCs w:val="24"/>
+        </w:rPr>
         <w:t xml:space="preserve"> In Catch block add logic to set variables for logging purpose and status</w:t>
       </w:r>
-    </w:p>
-    <w:p>
+      <w:r>
+        <w:rPr>
+          <w:sz w:val="24"/>
+          <w:szCs w:val="24"/>
+        </w:rPr>
+        <w:t>.</w:t>
+      </w:r>
+    </w:p>
+    <w:p>
+      <w:pPr>
+        <w:rPr>
+          <w:sz w:val="24"/>
+          <w:szCs w:val="24"/>
+        </w:rPr>
+      </w:pPr>
       <w:r>
         <w:rPr>
           <w:noProof/>
-        </w:rPr>
+          <w:sz w:val="24"/>
+          <w:szCs w:val="24"/>
+        </w:rPr>
+        <w:lastRenderedPageBreak/>
         <w:drawing>
           <wp:inline distT="0" distB="0" distL="0" distR="0" wp14:anchorId="40E3C3DC" wp14:editId="7CDDA6F6">
             <wp:extent cx="5082345" cy="3409950"/>
@@ -321,16 +689,35 @@
         </w:drawing>
       </w:r>
     </w:p>
-    <w:p/>
-    <w:p>
+    <w:p>
+      <w:pPr>
+        <w:rPr>
+          <w:sz w:val="24"/>
+          <w:szCs w:val="24"/>
+        </w:rPr>
+      </w:pPr>
+    </w:p>
+    <w:p>
+      <w:pPr>
+        <w:rPr>
+          <w:sz w:val="24"/>
+          <w:szCs w:val="24"/>
+        </w:rPr>
+      </w:pPr>
       <w:r>
         <w:rPr>
           <w:b/>
           <w:bCs/>
+          <w:sz w:val="24"/>
+          <w:szCs w:val="24"/>
         </w:rPr>
         <w:t>Step 6:</w:t>
       </w:r>
       <w:r>
+        <w:rPr>
+          <w:sz w:val="24"/>
+          <w:szCs w:val="24"/>
+        </w:rPr>
         <w:t xml:space="preserve"> In Finally block, you can either log the error message in any SharePoint list or send email notification to some group or individual with error details or both.</w:t>
       </w:r>
     </w:p>
@@ -339,7 +726,6 @@
         <w:rPr>
           <w:noProof/>
         </w:rPr>
-        <w:lastRenderedPageBreak/>
         <w:drawing>
           <wp:inline distT="0" distB="0" distL="0" distR="0" wp14:anchorId="3E1F1A16" wp14:editId="2763298A">
             <wp:extent cx="5194300" cy="2874010"/>

</xml_diff>